<commit_message>
Alternative http adress as the Bitbucket page seems to be down
</commit_message>
<xml_diff>
--- a/Domination.docx
+++ b/Domination.docx
@@ -94,6 +94,8 @@
     <w:p>
       <w:pPr>
         <w:rPr>
+          <w:color w:val="0563C1" w:themeColor="hyperlink"/>
+          <w:u w:val="single"/>
           <w:lang w:val="en-US"/>
         </w:rPr>
       </w:pPr>
@@ -107,11 +109,33 @@
         <w:r>
           <w:rPr>
             <w:rStyle w:val="Hyperlink"/>
+            <w:rFonts w:ascii="Segoe UI" w:hAnsi="Segoe UI" w:cs="Segoe UI"/>
+            <w:color w:val="0366D6"/>
+            <w:sz w:val="21"/>
+            <w:szCs w:val="21"/>
+            <w:u w:val="none"/>
+            <w:shd w:val="clear" w:color="auto" w:fill="FFFFFF"/>
             <w:lang w:val="en-US"/>
           </w:rPr>
-          <w:t>https://bitbucket.org/torndeco/extdb3/wiki/Home</w:t>
+          <w:t>https://github.com/SteezCram/extDB3</w:t>
         </w:r>
       </w:hyperlink>
+      <w:bookmarkStart w:id="0" w:name="_GoBack"/>
+      <w:bookmarkEnd w:id="0"/>
+      <w:r>
+        <w:rPr>
+          <w:rStyle w:val="Hyperlink"/>
+          <w:lang w:val="en-US"/>
+        </w:rPr>
+        <w:t xml:space="preserve"> </w:t>
+      </w:r>
+      <w:r>
+        <w:rPr>
+          <w:rStyle w:val="Hyperlink"/>
+          <w:lang w:val="en-US"/>
+        </w:rPr>
+        <w:br/>
+      </w:r>
     </w:p>
     <w:p>
       <w:pPr>
@@ -464,8 +488,6 @@
         </w:rPr>
         <w:t>The first run of the mission will add all available Params from the mission to the dom_params2 table. You are now able to change all params directly in the database dom_params2 table. Please don’t forget that the values in dom_params2 table will always overwrite the params a logged in admin may choose in the server lobby or changes you’ve made to description.ext!!!</w:t>
       </w:r>
-      <w:bookmarkStart w:id="0" w:name="_GoBack"/>
-      <w:bookmarkEnd w:id="0"/>
     </w:p>
     <w:p>
       <w:pPr>
@@ -614,7 +636,7 @@
       </w:pPr>
     </w:pPrDefault>
   </w:docDefaults>
-  <w:latentStyles w:defLockedState="0" w:defUIPriority="99" w:defSemiHidden="0" w:defUnhideWhenUsed="0" w:defQFormat="0" w:count="377">
+  <w:latentStyles w:defLockedState="0" w:defUIPriority="99" w:defSemiHidden="0" w:defUnhideWhenUsed="0" w:defQFormat="0" w:count="376">
     <w:lsdException w:name="Normal" w:uiPriority="0" w:qFormat="1"/>
     <w:lsdException w:name="heading 1" w:uiPriority="9" w:qFormat="1"/>
     <w:lsdException w:name="heading 2" w:semiHidden="1" w:uiPriority="9" w:unhideWhenUsed="1" w:qFormat="1"/>
@@ -720,6 +742,7 @@
     <w:lsdException w:name="HTML Sample" w:semiHidden="1" w:unhideWhenUsed="1"/>
     <w:lsdException w:name="HTML Typewriter" w:semiHidden="1" w:unhideWhenUsed="1"/>
     <w:lsdException w:name="HTML Variable" w:semiHidden="1" w:unhideWhenUsed="1"/>
+    <w:lsdException w:name="Normal Table" w:semiHidden="1" w:unhideWhenUsed="1"/>
     <w:lsdException w:name="annotation subject" w:semiHidden="1" w:unhideWhenUsed="1"/>
     <w:lsdException w:name="No List" w:semiHidden="1" w:unhideWhenUsed="1"/>
     <w:lsdException w:name="Outline List 1" w:semiHidden="1" w:unhideWhenUsed="1"/>
@@ -764,6 +787,7 @@
     <w:lsdException w:name="Table Professional" w:semiHidden="1" w:unhideWhenUsed="1"/>
     <w:lsdException w:name="Table Subtle 1" w:semiHidden="1" w:unhideWhenUsed="1"/>
     <w:lsdException w:name="Table Subtle 2" w:semiHidden="1" w:unhideWhenUsed="1"/>
+    <w:lsdException w:name="Table Web 1" w:semiHidden="1" w:unhideWhenUsed="1"/>
     <w:lsdException w:name="Table Web 2" w:semiHidden="1" w:unhideWhenUsed="1"/>
     <w:lsdException w:name="Table Web 3" w:semiHidden="1" w:unhideWhenUsed="1"/>
     <w:lsdException w:name="Balloon Text" w:semiHidden="1" w:unhideWhenUsed="1"/>
@@ -989,7 +1013,6 @@
     <w:lsdException w:name="Hashtag" w:semiHidden="1" w:unhideWhenUsed="1"/>
     <w:lsdException w:name="Unresolved Mention" w:semiHidden="1" w:unhideWhenUsed="1"/>
     <w:lsdException w:name="Smart Link" w:semiHidden="1" w:unhideWhenUsed="1"/>
-    <w:lsdException w:name="Smart Link Error" w:semiHidden="1" w:unhideWhenUsed="1"/>
   </w:latentStyles>
   <w:style w:type="paragraph" w:default="1" w:styleId="Standard">
     <w:name w:val="Normal"/>

</xml_diff>